<commit_message>
Applied Feature Selection using Chi-Squared and it selected all the columns
</commit_message>
<xml_diff>
--- a/MS2 Classification/Report/MS2 Report.docx
+++ b/MS2 Classification/Report/MS2 Report.docx
@@ -1172,7 +1172,102 @@
         <w:br/>
       </w:r>
     </w:p>
-    <w:p xmlns:wp14="http://schemas.microsoft.com/office/word/2010/wordml" wp14:paraId="7B8C6A9C" wp14:textId="484F12ED">
+    <w:p xmlns:wp14="http://schemas.microsoft.com/office/word/2010/wordml" wp14:paraId="4C072F87" wp14:textId="23A43401">
+      <w:pPr>
+        <w:pStyle w:val="Heading1"/>
+        <w:suppressLineNumbers w:val="0"/>
+        <w:bidi w:val="0"/>
+        <w:spacing w:before="360" w:beforeAutospacing="off" w:after="80" w:afterAutospacing="off" w:line="279" w:lineRule="auto"/>
+        <w:ind w:left="0" w:right="0"/>
+        <w:jc w:val="left"/>
+      </w:pPr>
+      <w:r>
+        <w:rPr/>
+        <w:t>Feature Selection</w:t>
+      </w:r>
+    </w:p>
+    <w:p xmlns:wp14="http://schemas.microsoft.com/office/word/2010/wordml" wp14:paraId="05CE1EC8" wp14:textId="01550A08">
+      <w:pPr>
+        <w:pStyle w:val="Normal"/>
+        <w:keepNext w:val="1"/>
+        <w:keepLines w:val="1"/>
+        <w:rPr>
+          <w:rFonts w:ascii="Aptos" w:hAnsi="Aptos" w:eastAsia="" w:cs="" w:asciiTheme="minorAscii" w:hAnsiTheme="minorAscii" w:eastAsiaTheme="minorEastAsia" w:cstheme="minorBidi"/>
+          <w:b w:val="0"/>
+          <w:bCs w:val="0"/>
+          <w:i w:val="0"/>
+          <w:iCs w:val="0"/>
+          <w:caps w:val="0"/>
+          <w:smallCaps w:val="0"/>
+          <w:noProof w:val="0"/>
+          <w:color w:val="000000" w:themeColor="text1" w:themeTint="FF" w:themeShade="FF"/>
+          <w:sz w:val="24"/>
+          <w:szCs w:val="24"/>
+          <w:lang w:val="en-US" w:eastAsia="ja-JP" w:bidi="ar-SA"/>
+        </w:rPr>
+      </w:pPr>
+      <w:r>
+        <w:rPr>
+          <w:rFonts w:ascii="Aptos Display" w:hAnsi="Aptos Display" w:eastAsia="" w:cs="" w:asciiTheme="majorAscii" w:hAnsiTheme="majorAscii" w:eastAsiaTheme="majorEastAsia" w:cstheme="majorBidi"/>
+          <w:b w:val="0"/>
+          <w:bCs w:val="0"/>
+          <w:i w:val="0"/>
+          <w:iCs w:val="0"/>
+          <w:caps w:val="0"/>
+          <w:smallCaps w:val="0"/>
+          <w:noProof w:val="0"/>
+          <w:color w:val="0F4761" w:themeColor="accent1" w:themeTint="FF" w:themeShade="BF"/>
+          <w:sz w:val="32"/>
+          <w:szCs w:val="32"/>
+          <w:lang w:val="en-US" w:eastAsia="ja-JP" w:bidi="ar-SA"/>
+        </w:rPr>
+        <w:t>Chi-Squared</w:t>
+      </w:r>
+      <w:r>
+        <w:br/>
+      </w:r>
+      <w:r>
+        <w:rPr>
+          <w:rFonts w:ascii="Aptos" w:hAnsi="Aptos" w:eastAsia="" w:cs="" w:asciiTheme="minorAscii" w:hAnsiTheme="minorAscii" w:eastAsiaTheme="minorEastAsia" w:cstheme="minorBidi"/>
+          <w:b w:val="0"/>
+          <w:bCs w:val="0"/>
+          <w:i w:val="0"/>
+          <w:iCs w:val="0"/>
+          <w:caps w:val="0"/>
+          <w:smallCaps w:val="0"/>
+          <w:noProof w:val="0"/>
+          <w:color w:val="000000" w:themeColor="text1" w:themeTint="FF" w:themeShade="FF"/>
+          <w:sz w:val="24"/>
+          <w:szCs w:val="24"/>
+          <w:lang w:val="en-US" w:eastAsia="ja-JP" w:bidi="ar-SA"/>
+        </w:rPr>
+        <w:t>since the input variables and output variables are categorical, Chi-Squared Feature Selection was the best choice</w:t>
+      </w:r>
+      <w:r>
+        <w:rPr>
+          <w:rFonts w:ascii="Aptos" w:hAnsi="Aptos" w:eastAsia="" w:cs="" w:asciiTheme="minorAscii" w:hAnsiTheme="minorAscii" w:eastAsiaTheme="minorEastAsia" w:cstheme="minorBidi"/>
+          <w:b w:val="0"/>
+          <w:bCs w:val="0"/>
+          <w:i w:val="0"/>
+          <w:iCs w:val="0"/>
+          <w:caps w:val="0"/>
+          <w:smallCaps w:val="0"/>
+          <w:noProof w:val="0"/>
+          <w:color w:val="000000" w:themeColor="text1" w:themeTint="FF" w:themeShade="FF"/>
+          <w:sz w:val="24"/>
+          <w:szCs w:val="24"/>
+          <w:lang w:val="en-US" w:eastAsia="ja-JP" w:bidi="ar-SA"/>
+        </w:rPr>
+        <w:t xml:space="preserve"> and gave the highest accuracy when setting the K hyper parameter to 22</w:t>
+      </w:r>
+    </w:p>
+    <w:p xmlns:wp14="http://schemas.microsoft.com/office/word/2010/wordml" wp14:paraId="5D886C0C" wp14:textId="70FD1E6B">
+      <w:pPr>
+        <w:pStyle w:val="Normal"/>
+        <w:bidi w:val="0"/>
+      </w:pPr>
+    </w:p>
+    <w:p xmlns:wp14="http://schemas.microsoft.com/office/word/2010/wordml" wp14:paraId="7B8C6A9C" wp14:textId="301AE8A2">
       <w:pPr>
         <w:pStyle w:val="Heading1"/>
         <w:bidi w:val="0"/>

</xml_diff>